<commit_message>
change in this file
</commit_message>
<xml_diff>
--- a/תשובות לשאלה 4 מהמגן.docx
+++ b/תשובות לשאלה 4 מהמגן.docx
@@ -21,26 +21,35 @@
     <w:p>
       <w:pPr>
         <w:pStyle w:val="a3"/>
+        <w:numPr>
+          <w:ilvl w:val="0"/>
+          <w:numId w:val="1"/>
+        </w:numPr>
+      </w:pPr>
+      <w:r>
         <w:rPr>
           <w:rFonts w:hint="cs"/>
           <w:rtl/>
         </w:rPr>
-      </w:pPr>
-    </w:p>
-    <w:p>
-      <w:pPr>
-        <w:rPr>
-          <w:rFonts w:hint="cs"/>
-          <w:rtl/>
-        </w:rPr>
-      </w:pPr>
-      <w:proofErr w:type="spellStart"/>
-      <w:r>
-        <w:t>ctor</w:t>
-      </w:r>
-      <w:proofErr w:type="spellEnd"/>
-      <w:r>
-        <w:t xml:space="preserve"> One</w:t>
+        <w:t>יחלךצמנהבסצח</w:t>
+      </w:r>
+    </w:p>
+    <w:p>
+      <w:pPr>
+        <w:pStyle w:val="a3"/>
+        <w:rPr>
+          <w:rtl/>
+        </w:rPr>
+      </w:pPr>
+    </w:p>
+    <w:p>
+      <w:pPr>
+        <w:rPr>
+          <w:rtl/>
+        </w:rPr>
+      </w:pPr>
+      <w:r>
+        <w:t>ctor One</w:t>
       </w:r>
       <w:r>
         <w:t xml:space="preserve"> (2) </w:t>
@@ -64,13 +73,8 @@
       </w:r>
     </w:p>
     <w:p>
-      <w:proofErr w:type="gramStart"/>
-      <w:r>
-        <w:t>One:DoIt</w:t>
-      </w:r>
-      <w:proofErr w:type="gramEnd"/>
-      <w:r>
-        <w:t>1</w:t>
+      <w:r>
+        <w:t>One:DoIt1</w:t>
       </w:r>
       <w:r>
         <w:rPr>
@@ -135,32 +139,22 @@
       </w:pPr>
     </w:p>
     <w:p>
-      <w:pPr>
+      <w:r>
         <w:rPr>
           <w:rFonts w:hint="cs"/>
-        </w:rPr>
-      </w:pPr>
+          <w:rtl/>
+        </w:rPr>
+        <w:t>(5)</w:t>
+      </w:r>
       <w:r>
         <w:rPr>
           <w:rFonts w:hint="cs"/>
           <w:rtl/>
         </w:rPr>
-        <w:t>(5)</w:t>
-      </w:r>
-      <w:r>
-        <w:rPr>
-          <w:rFonts w:hint="cs"/>
-          <w:rtl/>
-        </w:rPr>
         <w:t xml:space="preserve"> </w:t>
       </w:r>
-      <w:proofErr w:type="spellStart"/>
-      <w:r>
-        <w:t>ctor</w:t>
-      </w:r>
-      <w:proofErr w:type="spellEnd"/>
-      <w:r>
-        <w:t xml:space="preserve"> One</w:t>
+      <w:r>
+        <w:t>ctor One</w:t>
       </w:r>
     </w:p>
     <w:p>
@@ -181,13 +175,8 @@
       </w:r>
     </w:p>
     <w:p>
-      <w:proofErr w:type="gramStart"/>
-      <w:r>
-        <w:t>One:DoIt</w:t>
-      </w:r>
-      <w:proofErr w:type="gramEnd"/>
-      <w:r>
-        <w:t>1</w:t>
+      <w:r>
+        <w:t>One:DoIt1</w:t>
       </w:r>
       <w:r>
         <w:rPr>

</xml_diff>